<commit_message>
Added caIntegrator portion of the agenda and updated SSO status.
</commit_message>
<xml_diff>
--- a/project_management/internal_meetings/2012/20120515_team_meeting.docx
+++ b/project_management/internal_meetings/2012/20120515_team_meeting.docx
@@ -1095,7 +1095,7 @@
       <w:pPr>
         <w:pStyle w:val="ListParagraph"/>
         <w:numPr>
-          <w:ilvl w:val="2"/>
+          <w:ilvl w:val="1"/>
           <w:numId w:val="4"/>
         </w:numPr>
         <w:rPr>
@@ -1149,7 +1149,7 @@
       <w:pPr>
         <w:pStyle w:val="ListParagraph"/>
         <w:numPr>
-          <w:ilvl w:val="2"/>
+          <w:ilvl w:val="1"/>
           <w:numId w:val="4"/>
         </w:numPr>
         <w:rPr>
@@ -1171,23 +1171,7 @@
           <w:color w:val="0000FF"/>
           <w:lang w:eastAsia="en-US"/>
         </w:rPr>
-        <w:t>Implementation close to</w:t>
-      </w:r>
-      <w:r>
-        <w:rPr>
-          <w:rFonts w:asciiTheme="majorHAnsi" w:eastAsiaTheme="minorHAnsi" w:hAnsiTheme="majorHAnsi" w:cstheme="minorBidi"/>
-          <w:color w:val="0000FF"/>
-          <w:lang w:eastAsia="en-US"/>
-        </w:rPr>
-        <w:t xml:space="preserve"> </w:t>
-      </w:r>
-      <w:r>
-        <w:rPr>
-          <w:rFonts w:asciiTheme="majorHAnsi" w:eastAsiaTheme="minorHAnsi" w:hAnsiTheme="majorHAnsi" w:cstheme="minorBidi"/>
-          <w:color w:val="0000FF"/>
-          <w:lang w:eastAsia="en-US"/>
-        </w:rPr>
-        <w:t>complete</w:t>
+        <w:t>Integration testing ongoing – changes to API interface will be needed</w:t>
       </w:r>
       <w:r>
         <w:rPr>
@@ -1202,7 +1186,7 @@
       <w:pPr>
         <w:pStyle w:val="ListParagraph"/>
         <w:numPr>
-          <w:ilvl w:val="2"/>
+          <w:ilvl w:val="1"/>
           <w:numId w:val="4"/>
         </w:numPr>
         <w:rPr>
@@ -2325,7 +2309,7 @@
       <w:pPr>
         <w:pStyle w:val="ListParagraph"/>
         <w:numPr>
-          <w:ilvl w:val="2"/>
+          <w:ilvl w:val="1"/>
           <w:numId w:val="4"/>
         </w:numPr>
         <w:rPr>
@@ -2373,7 +2357,7 @@
       <w:pPr>
         <w:pStyle w:val="ListParagraph"/>
         <w:numPr>
-          <w:ilvl w:val="2"/>
+          <w:ilvl w:val="1"/>
           <w:numId w:val="4"/>
         </w:numPr>
         <w:rPr>
@@ -2554,13 +2538,36 @@
         <w:t xml:space="preserve">v4.2.3 </w:t>
       </w:r>
       <w:r>
-        <w:t xml:space="preserve">- </w:t>
+        <w:t>–</w:t>
+      </w:r>
+      <w:r>
+        <w:t xml:space="preserve"> </w:t>
       </w:r>
       <w:r>
         <w:t>Testing</w:t>
       </w:r>
       <w:r>
-        <w:t>.</w:t>
+        <w:t xml:space="preserve"> ongoing.</w:t>
+      </w:r>
+    </w:p>
+    <w:p>
+      <w:pPr>
+        <w:pStyle w:val="ListParagraph"/>
+        <w:numPr>
+          <w:ilvl w:val="0"/>
+          <w:numId w:val="5"/>
+        </w:numPr>
+        <w:rPr>
+          <w:rFonts w:asciiTheme="majorHAnsi" w:eastAsiaTheme="minorHAnsi" w:hAnsiTheme="majorHAnsi" w:cstheme="minorBidi"/>
+          <w:lang w:eastAsia="en-US"/>
+        </w:rPr>
+      </w:pPr>
+      <w:r>
+        <w:rPr>
+          <w:rFonts w:asciiTheme="majorHAnsi" w:eastAsiaTheme="minorHAnsi" w:hAnsiTheme="majorHAnsi" w:cstheme="minorBidi"/>
+          <w:lang w:eastAsia="en-US"/>
+        </w:rPr>
+        <w:t xml:space="preserve">Other activities </w:t>
       </w:r>
     </w:p>
     <w:p>
@@ -2580,13 +2587,39 @@
           <w:rFonts w:asciiTheme="majorHAnsi" w:eastAsiaTheme="minorHAnsi" w:hAnsiTheme="majorHAnsi" w:cstheme="minorBidi"/>
           <w:lang w:eastAsia="en-US"/>
         </w:rPr>
-        <w:t>caGrid 1.4 upgrade –</w:t>
-      </w:r>
-      <w:r>
-        <w:t xml:space="preserve"> No problems based on current testing. AIM Service down</w:t>
-      </w:r>
-      <w:r>
-        <w:t>.</w:t>
+        <w:t>Other maintenance and bug fixes.</w:t>
+      </w:r>
+    </w:p>
+    <w:p>
+      <w:pPr>
+        <w:pStyle w:val="ListParagraph"/>
+        <w:numPr>
+          <w:ilvl w:val="2"/>
+          <w:numId w:val="5"/>
+        </w:numPr>
+        <w:rPr>
+          <w:rFonts w:asciiTheme="majorHAnsi" w:eastAsiaTheme="minorHAnsi" w:hAnsiTheme="majorHAnsi" w:cstheme="minorBidi"/>
+          <w:lang w:eastAsia="en-US"/>
+        </w:rPr>
+      </w:pPr>
+      <w:r>
+        <w:t xml:space="preserve">AIM Service down – testing on a different URL now. </w:t>
+      </w:r>
+    </w:p>
+    <w:p>
+      <w:pPr>
+        <w:pStyle w:val="ListParagraph"/>
+        <w:numPr>
+          <w:ilvl w:val="2"/>
+          <w:numId w:val="5"/>
+        </w:numPr>
+        <w:rPr>
+          <w:rFonts w:asciiTheme="majorHAnsi" w:eastAsiaTheme="minorHAnsi" w:hAnsiTheme="majorHAnsi" w:cstheme="minorBidi"/>
+          <w:lang w:eastAsia="en-US"/>
+        </w:rPr>
+      </w:pPr>
+      <w:r>
+        <w:t>Bug from Automatic Refresh</w:t>
       </w:r>
     </w:p>
     <w:p>
@@ -2598,15 +2631,17 @@
         </w:numPr>
         <w:rPr>
           <w:rFonts w:asciiTheme="majorHAnsi" w:eastAsiaTheme="minorHAnsi" w:hAnsiTheme="majorHAnsi" w:cstheme="minorBidi"/>
-          <w:lang w:eastAsia="en-US"/>
-        </w:rPr>
-      </w:pPr>
-      <w:r>
-        <w:rPr>
-          <w:rFonts w:asciiTheme="majorHAnsi" w:eastAsiaTheme="minorHAnsi" w:hAnsiTheme="majorHAnsi" w:cstheme="minorBidi"/>
-          <w:lang w:eastAsia="en-US"/>
-        </w:rPr>
-        <w:t xml:space="preserve">Other activities </w:t>
+          <w:color w:val="0000FF"/>
+          <w:lang w:eastAsia="en-US"/>
+        </w:rPr>
+      </w:pPr>
+      <w:r>
+        <w:rPr>
+          <w:rFonts w:asciiTheme="majorHAnsi" w:eastAsiaTheme="minorHAnsi" w:hAnsiTheme="majorHAnsi" w:cstheme="minorBidi"/>
+          <w:color w:val="0000FF"/>
+          <w:lang w:eastAsia="en-US"/>
+        </w:rPr>
+        <w:t xml:space="preserve">TRANSCEND </w:t>
       </w:r>
     </w:p>
     <w:p>
@@ -2618,15 +2653,73 @@
         </w:numPr>
         <w:rPr>
           <w:rFonts w:asciiTheme="majorHAnsi" w:eastAsiaTheme="minorHAnsi" w:hAnsiTheme="majorHAnsi" w:cstheme="minorBidi"/>
-          <w:lang w:eastAsia="en-US"/>
-        </w:rPr>
-      </w:pPr>
-      <w:r>
-        <w:rPr>
-          <w:rFonts w:asciiTheme="majorHAnsi" w:eastAsiaTheme="minorHAnsi" w:hAnsiTheme="majorHAnsi" w:cstheme="minorBidi"/>
-          <w:lang w:eastAsia="en-US"/>
-        </w:rPr>
-        <w:t>Other maintenance and bug fixes.</w:t>
+          <w:color w:val="0000FF"/>
+          <w:lang w:eastAsia="en-US"/>
+        </w:rPr>
+      </w:pPr>
+      <w:r>
+        <w:rPr>
+          <w:rFonts w:asciiTheme="majorHAnsi" w:eastAsiaTheme="minorHAnsi" w:hAnsiTheme="majorHAnsi" w:cstheme="minorBidi"/>
+          <w:color w:val="0000FF"/>
+          <w:lang w:eastAsia="en-US"/>
+        </w:rPr>
+        <w:t>Aut</w:t>
+      </w:r>
+      <w:r>
+        <w:rPr>
+          <w:rFonts w:asciiTheme="majorHAnsi" w:eastAsiaTheme="minorHAnsi" w:hAnsiTheme="majorHAnsi" w:cstheme="minorBidi"/>
+          <w:color w:val="0000FF"/>
+          <w:lang w:eastAsia="en-US"/>
+        </w:rPr>
+        <w:t>omatic Refresh –</w:t>
+      </w:r>
+      <w:r>
+        <w:rPr>
+          <w:rFonts w:asciiTheme="majorHAnsi" w:eastAsiaTheme="minorHAnsi" w:hAnsiTheme="majorHAnsi" w:cstheme="minorBidi"/>
+          <w:color w:val="0000FF"/>
+          <w:lang w:eastAsia="en-US"/>
+        </w:rPr>
+        <w:t xml:space="preserve"> </w:t>
+      </w:r>
+      <w:r>
+        <w:rPr>
+          <w:rFonts w:asciiTheme="majorHAnsi" w:eastAsiaTheme="minorHAnsi" w:hAnsiTheme="majorHAnsi" w:cstheme="minorBidi"/>
+          <w:color w:val="0000FF"/>
+          <w:lang w:eastAsia="en-US"/>
+        </w:rPr>
+        <w:t xml:space="preserve">Demo to UCSF </w:t>
+      </w:r>
+      <w:r>
+        <w:rPr>
+          <w:rFonts w:asciiTheme="majorHAnsi" w:eastAsiaTheme="minorHAnsi" w:hAnsiTheme="majorHAnsi" w:cstheme="minorBidi"/>
+          <w:color w:val="0000FF"/>
+          <w:lang w:eastAsia="en-US"/>
+        </w:rPr>
+        <w:t>on next</w:t>
+      </w:r>
+      <w:r>
+        <w:rPr>
+          <w:rFonts w:asciiTheme="majorHAnsi" w:eastAsiaTheme="minorHAnsi" w:hAnsiTheme="majorHAnsi" w:cstheme="minorBidi"/>
+          <w:color w:val="0000FF"/>
+          <w:lang w:eastAsia="en-US"/>
+        </w:rPr>
+        <w:t xml:space="preserve"> </w:t>
+      </w:r>
+      <w:r>
+        <w:rPr>
+          <w:rFonts w:asciiTheme="majorHAnsi" w:eastAsiaTheme="minorHAnsi" w:hAnsiTheme="majorHAnsi" w:cstheme="minorBidi"/>
+          <w:color w:val="0000FF"/>
+          <w:lang w:eastAsia="en-US"/>
+        </w:rPr>
+        <w:t>meeting</w:t>
+      </w:r>
+      <w:r>
+        <w:rPr>
+          <w:rFonts w:asciiTheme="majorHAnsi" w:eastAsiaTheme="minorHAnsi" w:hAnsiTheme="majorHAnsi" w:cstheme="minorBidi"/>
+          <w:color w:val="0000FF"/>
+          <w:lang w:eastAsia="en-US"/>
+        </w:rPr>
+        <w:t>.</w:t>
       </w:r>
     </w:p>
     <w:p>
@@ -2648,29 +2741,92 @@
           <w:color w:val="0000FF"/>
           <w:lang w:eastAsia="en-US"/>
         </w:rPr>
-        <w:t xml:space="preserve">TRANSCEND </w:t>
+        <w:t>Role-</w:t>
+      </w:r>
+      <w:r>
+        <w:rPr>
+          <w:rFonts w:asciiTheme="majorHAnsi" w:eastAsiaTheme="minorHAnsi" w:hAnsiTheme="majorHAnsi" w:cstheme="minorBidi"/>
+          <w:color w:val="0000FF"/>
+          <w:lang w:eastAsia="en-US"/>
+        </w:rPr>
+        <w:t>based Permissions – CAINT-1109 ongoing</w:t>
+      </w:r>
+      <w:r>
+        <w:rPr>
+          <w:rFonts w:asciiTheme="majorHAnsi" w:eastAsiaTheme="minorHAnsi" w:hAnsiTheme="majorHAnsi" w:cstheme="minorBidi"/>
+          <w:color w:val="0000FF"/>
+          <w:lang w:eastAsia="en-US"/>
+        </w:rPr>
+        <w:t xml:space="preserve"> and CAINT-1110 </w:t>
+      </w:r>
+      <w:r>
+        <w:rPr>
+          <w:rFonts w:asciiTheme="majorHAnsi" w:eastAsiaTheme="minorHAnsi" w:hAnsiTheme="majorHAnsi" w:cstheme="minorBidi"/>
+          <w:color w:val="0000FF"/>
+          <w:lang w:eastAsia="en-US"/>
+        </w:rPr>
+        <w:t xml:space="preserve">expected to be </w:t>
+      </w:r>
+      <w:r>
+        <w:rPr>
+          <w:rFonts w:asciiTheme="majorHAnsi" w:eastAsiaTheme="minorHAnsi" w:hAnsiTheme="majorHAnsi" w:cstheme="minorBidi"/>
+          <w:color w:val="0000FF"/>
+          <w:lang w:eastAsia="en-US"/>
+        </w:rPr>
+        <w:t>completed</w:t>
+      </w:r>
+      <w:r>
+        <w:rPr>
+          <w:rFonts w:asciiTheme="majorHAnsi" w:eastAsiaTheme="minorHAnsi" w:hAnsiTheme="majorHAnsi" w:cstheme="minorBidi"/>
+          <w:color w:val="0000FF"/>
+          <w:lang w:eastAsia="en-US"/>
+        </w:rPr>
+        <w:t xml:space="preserve"> </w:t>
+      </w:r>
+      <w:r>
+        <w:rPr>
+          <w:rFonts w:asciiTheme="majorHAnsi" w:eastAsiaTheme="minorHAnsi" w:hAnsiTheme="majorHAnsi" w:cstheme="minorBidi"/>
+          <w:color w:val="0000FF"/>
+          <w:lang w:eastAsia="en-US"/>
+        </w:rPr>
+        <w:t>today</w:t>
+      </w:r>
+      <w:r>
+        <w:rPr>
+          <w:rFonts w:asciiTheme="majorHAnsi" w:eastAsiaTheme="minorHAnsi" w:hAnsiTheme="majorHAnsi" w:cstheme="minorBidi"/>
+          <w:color w:val="0000FF"/>
+          <w:lang w:eastAsia="en-US"/>
+        </w:rPr>
+        <w:t>.</w:t>
       </w:r>
     </w:p>
     <w:p>
       <w:pPr>
         <w:pStyle w:val="ListParagraph"/>
         <w:numPr>
-          <w:ilvl w:val="2"/>
+          <w:ilvl w:val="1"/>
           <w:numId w:val="5"/>
         </w:numPr>
         <w:rPr>
           <w:rFonts w:asciiTheme="majorHAnsi" w:eastAsiaTheme="minorHAnsi" w:hAnsiTheme="majorHAnsi" w:cstheme="minorBidi"/>
+          <w:lang w:eastAsia="en-US"/>
+        </w:rPr>
+      </w:pPr>
+      <w:r>
+        <w:rPr>
+          <w:rFonts w:asciiTheme="majorHAnsi" w:eastAsiaTheme="minorHAnsi" w:hAnsiTheme="majorHAnsi" w:cstheme="minorBidi"/>
           <w:color w:val="0000FF"/>
           <w:lang w:eastAsia="en-US"/>
         </w:rPr>
-      </w:pPr>
+        <w:t xml:space="preserve">Single Sign-on – </w:t>
+      </w:r>
       <w:r>
         <w:rPr>
           <w:rFonts w:asciiTheme="majorHAnsi" w:eastAsiaTheme="minorHAnsi" w:hAnsiTheme="majorHAnsi" w:cstheme="minorBidi"/>
           <w:color w:val="0000FF"/>
           <w:lang w:eastAsia="en-US"/>
         </w:rPr>
-        <w:t>Aut</w:t>
+        <w:t>I</w:t>
       </w:r>
       <w:r>
         <w:rPr>
@@ -2678,122 +2834,17 @@
           <w:color w:val="0000FF"/>
           <w:lang w:eastAsia="en-US"/>
         </w:rPr>
-        <w:t>omatic Refresh –</w:t>
-      </w:r>
+        <w:t>ntegration test with caArray ongoing</w:t>
+      </w:r>
+      <w:bookmarkStart w:id="0" w:name="_GoBack"/>
+      <w:bookmarkEnd w:id="0"/>
       <w:r>
         <w:rPr>
           <w:rFonts w:asciiTheme="majorHAnsi" w:eastAsiaTheme="minorHAnsi" w:hAnsiTheme="majorHAnsi" w:cstheme="minorBidi"/>
           <w:color w:val="0000FF"/>
           <w:lang w:eastAsia="en-US"/>
         </w:rPr>
-        <w:t xml:space="preserve"> </w:t>
-      </w:r>
-      <w:r>
-        <w:rPr>
-          <w:rFonts w:asciiTheme="majorHAnsi" w:eastAsiaTheme="minorHAnsi" w:hAnsiTheme="majorHAnsi" w:cstheme="minorBidi"/>
-          <w:color w:val="0000FF"/>
-          <w:lang w:eastAsia="en-US"/>
-        </w:rPr>
-        <w:t xml:space="preserve">Demo to UCSF </w:t>
-      </w:r>
-      <w:r>
-        <w:rPr>
-          <w:rFonts w:asciiTheme="majorHAnsi" w:eastAsiaTheme="minorHAnsi" w:hAnsiTheme="majorHAnsi" w:cstheme="minorBidi"/>
-          <w:color w:val="0000FF"/>
-          <w:lang w:eastAsia="en-US"/>
-        </w:rPr>
-        <w:t>this</w:t>
-      </w:r>
-      <w:r>
-        <w:rPr>
-          <w:rFonts w:asciiTheme="majorHAnsi" w:eastAsiaTheme="minorHAnsi" w:hAnsiTheme="majorHAnsi" w:cstheme="minorBidi"/>
-          <w:color w:val="0000FF"/>
-          <w:lang w:eastAsia="en-US"/>
-        </w:rPr>
-        <w:t xml:space="preserve"> week</w:t>
-      </w:r>
-      <w:r>
-        <w:rPr>
-          <w:rFonts w:asciiTheme="majorHAnsi" w:eastAsiaTheme="minorHAnsi" w:hAnsiTheme="majorHAnsi" w:cstheme="minorBidi"/>
-          <w:color w:val="0000FF"/>
-          <w:lang w:eastAsia="en-US"/>
-        </w:rPr>
-        <w:t>.</w:t>
-      </w:r>
-    </w:p>
-    <w:p>
-      <w:pPr>
-        <w:pStyle w:val="ListParagraph"/>
-        <w:numPr>
-          <w:ilvl w:val="2"/>
-          <w:numId w:val="5"/>
-        </w:numPr>
-        <w:rPr>
-          <w:rFonts w:asciiTheme="majorHAnsi" w:eastAsiaTheme="minorHAnsi" w:hAnsiTheme="majorHAnsi" w:cstheme="minorBidi"/>
-          <w:color w:val="0000FF"/>
-          <w:lang w:eastAsia="en-US"/>
-        </w:rPr>
-      </w:pPr>
-      <w:r>
-        <w:rPr>
-          <w:rFonts w:asciiTheme="majorHAnsi" w:eastAsiaTheme="minorHAnsi" w:hAnsiTheme="majorHAnsi" w:cstheme="minorBidi"/>
-          <w:color w:val="0000FF"/>
-          <w:lang w:eastAsia="en-US"/>
-        </w:rPr>
-        <w:t>Role-</w:t>
-      </w:r>
-      <w:r>
-        <w:rPr>
-          <w:rFonts w:asciiTheme="majorHAnsi" w:eastAsiaTheme="minorHAnsi" w:hAnsiTheme="majorHAnsi" w:cstheme="minorBidi"/>
-          <w:color w:val="0000FF"/>
-          <w:lang w:eastAsia="en-US"/>
-        </w:rPr>
-        <w:t xml:space="preserve">based Permissions – CAINT-1108 and CAINT-1110 </w:t>
-      </w:r>
-      <w:r>
-        <w:rPr>
-          <w:rFonts w:asciiTheme="majorHAnsi" w:eastAsiaTheme="minorHAnsi" w:hAnsiTheme="majorHAnsi" w:cstheme="minorBidi"/>
-          <w:color w:val="0000FF"/>
-          <w:lang w:eastAsia="en-US"/>
-        </w:rPr>
-        <w:t>expected to be implemented before the end of this week</w:t>
-      </w:r>
-      <w:r>
-        <w:rPr>
-          <w:rFonts w:asciiTheme="majorHAnsi" w:eastAsiaTheme="minorHAnsi" w:hAnsiTheme="majorHAnsi" w:cstheme="minorBidi"/>
-          <w:color w:val="0000FF"/>
-          <w:lang w:eastAsia="en-US"/>
-        </w:rPr>
-        <w:t>.</w:t>
-      </w:r>
-    </w:p>
-    <w:p>
-      <w:pPr>
-        <w:pStyle w:val="ListParagraph"/>
-        <w:numPr>
-          <w:ilvl w:val="2"/>
-          <w:numId w:val="5"/>
-        </w:numPr>
-        <w:rPr>
-          <w:rFonts w:asciiTheme="majorHAnsi" w:eastAsiaTheme="minorHAnsi" w:hAnsiTheme="majorHAnsi" w:cstheme="minorBidi"/>
-          <w:lang w:eastAsia="en-US"/>
-        </w:rPr>
-      </w:pPr>
-      <w:r>
-        <w:rPr>
-          <w:rFonts w:asciiTheme="majorHAnsi" w:eastAsiaTheme="minorHAnsi" w:hAnsiTheme="majorHAnsi" w:cstheme="minorBidi"/>
-          <w:color w:val="0000FF"/>
-          <w:lang w:eastAsia="en-US"/>
-        </w:rPr>
-        <w:t xml:space="preserve">Single Sign-on – </w:t>
-      </w:r>
-      <w:r>
-        <w:rPr>
-          <w:rFonts w:asciiTheme="majorHAnsi" w:eastAsiaTheme="minorHAnsi" w:hAnsiTheme="majorHAnsi" w:cstheme="minorBidi"/>
-          <w:color w:val="0000FF"/>
-          <w:lang w:eastAsia="en-US"/>
-        </w:rPr>
-        <w:t>caInt installer changes implemented. Other issues In Progress.</w:t>
+        <w:t xml:space="preserve"> – changes to API interface will be needed.</w:t>
       </w:r>
     </w:p>
     <w:tbl>

</xml_diff>